<commit_message>
finalizei caso de teste e relatorio de iteracao
</commit_message>
<xml_diff>
--- a/Relatorio da Iteracao 1.docx
+++ b/Relatorio da Iteracao 1.docx
@@ -251,7 +251,7 @@
         <w:rPr>
           <w:rFonts w:ascii="Tahoma" w:hAnsi="Tahoma" w:cs="Tahoma"/>
         </w:rPr>
-        <w:t>13</w:t>
+        <w:t>17</w:t>
       </w:r>
       <w:r>
         <w:rPr>
@@ -589,7 +589,19 @@
         <w:rPr>
           <w:rFonts w:ascii="Tahoma" w:hAnsi="Tahoma" w:cs="Tahoma"/>
         </w:rPr>
-        <w:t>Confecção da classe dados</w:t>
+        <w:t>Confecção da classe D</w:t>
+      </w:r>
+      <w:r>
+        <w:rPr>
+          <w:rFonts w:ascii="Tahoma" w:hAnsi="Tahoma" w:cs="Tahoma"/>
+        </w:rPr>
+        <w:t>ados</w:t>
+      </w:r>
+      <w:r>
+        <w:rPr>
+          <w:rFonts w:ascii="Tahoma" w:hAnsi="Tahoma" w:cs="Tahoma"/>
+        </w:rPr>
+        <w:t>.</w:t>
       </w:r>
     </w:p>
     <w:p>
@@ -606,6 +618,37 @@
         <w:rPr>
           <w:rFonts w:ascii="Tahoma" w:hAnsi="Tahoma" w:cs="Tahoma"/>
         </w:rPr>
+        <w:t xml:space="preserve">Melhora e aprimoramento da interface gráfica, isto é, desenvolver a classe </w:t>
+      </w:r>
+      <w:proofErr w:type="spellStart"/>
+      <w:r>
+        <w:rPr>
+          <w:rFonts w:ascii="Tahoma" w:hAnsi="Tahoma" w:cs="Tahoma"/>
+        </w:rPr>
+        <w:t>Board</w:t>
+      </w:r>
+      <w:proofErr w:type="spellEnd"/>
+      <w:r>
+        <w:rPr>
+          <w:rFonts w:ascii="Tahoma" w:hAnsi="Tahoma" w:cs="Tahoma"/>
+        </w:rPr>
+        <w:t xml:space="preserve"> por completo.</w:t>
+      </w:r>
+    </w:p>
+    <w:p>
+      <w:pPr>
+        <w:pStyle w:val="PargrafodaLista"/>
+        <w:numPr>
+          <w:ilvl w:val="0"/>
+          <w:numId w:val="6"/>
+        </w:numPr>
+        <w:ind w:left="714" w:hanging="357"/>
+        <w:contextualSpacing w:val="0"/>
+      </w:pPr>
+      <w:r>
+        <w:rPr>
+          <w:rFonts w:ascii="Tahoma" w:hAnsi="Tahoma" w:cs="Tahoma"/>
+        </w:rPr>
         <w:t xml:space="preserve">Introduzir o pacote </w:t>
       </w:r>
       <w:proofErr w:type="spellStart"/>
@@ -616,6 +659,12 @@
         <w:t>Controller</w:t>
       </w:r>
       <w:proofErr w:type="spellEnd"/>
+      <w:r>
+        <w:rPr>
+          <w:rFonts w:ascii="Tahoma" w:hAnsi="Tahoma" w:cs="Tahoma"/>
+        </w:rPr>
+        <w:t>, estabelecendo o fluxo de cada partida do jogo.</w:t>
+      </w:r>
     </w:p>
     <w:sectPr>
       <w:pgSz w:w="11906" w:h="16838"/>

</xml_diff>